<commit_message>
modify background system architecture & thesis report
</commit_message>
<xml_diff>
--- a/thesis-report.docx
+++ b/thesis-report.docx
@@ -1,6 +1,6 @@
 
 <file path=word/document.xml><?xml version="1.0" encoding="utf-8"?>
-<w:document xmlns:wpc="http://schemas.microsoft.com/office/word/2010/wordprocessingCanvas" xmlns:mc="http://schemas.openxmlformats.org/markup-compatibility/2006" xmlns:o="urn:schemas-microsoft-com:office:office" xmlns:r="http://schemas.openxmlformats.org/officeDocument/2006/relationships" xmlns:m="http://schemas.openxmlformats.org/officeDocument/2006/math" xmlns:v="urn:schemas-microsoft-com:vml" xmlns:wp14="http://schemas.microsoft.com/office/word/2010/wordprocessingDrawing" xmlns:wp="http://schemas.openxmlformats.org/drawingml/2006/wordprocessingDrawing" xmlns:w10="urn:schemas-microsoft-com:office:word" xmlns:w="http://schemas.openxmlformats.org/wordprocessingml/2006/main" xmlns:w14="http://schemas.microsoft.com/office/word/2010/wordml" xmlns:w15="http://schemas.microsoft.com/office/word/2012/wordml" xmlns:wpg="http://schemas.microsoft.com/office/word/2010/wordprocessingGroup" xmlns:wpi="http://schemas.microsoft.com/office/word/2010/wordprocessingInk" xmlns:wne="http://schemas.microsoft.com/office/word/2006/wordml" xmlns:wps="http://schemas.microsoft.com/office/word/2010/wordprocessingShape" mc:Ignorable="w14 w15 wp14">
+<w:document xmlns:wpc="http://schemas.microsoft.com/office/word/2010/wordprocessingCanvas" xmlns:cx="http://schemas.microsoft.com/office/drawing/2014/chartex" xmlns:cx1="http://schemas.microsoft.com/office/drawing/2015/9/8/chartex" xmlns:cx2="http://schemas.microsoft.com/office/drawing/2015/10/21/chartex" xmlns:cx3="http://schemas.microsoft.com/office/drawing/2016/5/9/chartex" xmlns:cx4="http://schemas.microsoft.com/office/drawing/2016/5/10/chartex" xmlns:cx5="http://schemas.microsoft.com/office/drawing/2016/5/11/chartex" xmlns:cx6="http://schemas.microsoft.com/office/drawing/2016/5/12/chartex" xmlns:cx7="http://schemas.microsoft.com/office/drawing/2016/5/13/chartex" xmlns:cx8="http://schemas.microsoft.com/office/drawing/2016/5/14/chartex" xmlns:mc="http://schemas.openxmlformats.org/markup-compatibility/2006" xmlns:aink="http://schemas.microsoft.com/office/drawing/2016/ink" xmlns:am3d="http://schemas.microsoft.com/office/drawing/2017/model3d" xmlns:o="urn:schemas-microsoft-com:office:office" xmlns:r="http://schemas.openxmlformats.org/officeDocument/2006/relationships" xmlns:m="http://schemas.openxmlformats.org/officeDocument/2006/math" xmlns:v="urn:schemas-microsoft-com:vml" xmlns:wp14="http://schemas.microsoft.com/office/word/2010/wordprocessingDrawing" xmlns:wp="http://schemas.openxmlformats.org/drawingml/2006/wordprocessingDrawing" xmlns:w10="urn:schemas-microsoft-com:office:word" xmlns:w="http://schemas.openxmlformats.org/wordprocessingml/2006/main" xmlns:w14="http://schemas.microsoft.com/office/word/2010/wordml" xmlns:w15="http://schemas.microsoft.com/office/word/2012/wordml" xmlns:w16cid="http://schemas.microsoft.com/office/word/2016/wordml/cid" xmlns:w16se="http://schemas.microsoft.com/office/word/2015/wordml/symex" xmlns:wpg="http://schemas.microsoft.com/office/word/2010/wordprocessingGroup" xmlns:wpi="http://schemas.microsoft.com/office/word/2010/wordprocessingInk" xmlns:wne="http://schemas.microsoft.com/office/word/2006/wordml" xmlns:wps="http://schemas.microsoft.com/office/word/2010/wordprocessingShape" mc:Ignorable="w14 w15 w16se w16cid wp14">
   <w:body>
     <w:p>
       <w:pPr>
@@ -14,6 +14,7 @@
           <w:shd w:val="clear" w:color="auto" w:fill="FFFFFF"/>
         </w:rPr>
       </w:pPr>
+      <w:proofErr w:type="spellStart"/>
       <w:r>
         <w:rPr>
           <w:rFonts w:ascii="Arial" w:hAnsi="Arial" w:cs="Arial"/>
@@ -22,8 +23,53 @@
           <w:szCs w:val="19"/>
           <w:shd w:val="clear" w:color="auto" w:fill="FFFFFF"/>
         </w:rPr>
-        <w:t>Đỗ Hùng Cường</w:t>
-      </w:r>
+        <w:t>Đỗ</w:t>
+      </w:r>
+      <w:proofErr w:type="spellEnd"/>
+      <w:r>
+        <w:rPr>
+          <w:rFonts w:ascii="Arial" w:hAnsi="Arial" w:cs="Arial"/>
+          <w:color w:val="222222"/>
+          <w:sz w:val="19"/>
+          <w:szCs w:val="19"/>
+          <w:shd w:val="clear" w:color="auto" w:fill="FFFFFF"/>
+        </w:rPr>
+        <w:t xml:space="preserve"> </w:t>
+      </w:r>
+      <w:proofErr w:type="spellStart"/>
+      <w:r>
+        <w:rPr>
+          <w:rFonts w:ascii="Arial" w:hAnsi="Arial" w:cs="Arial"/>
+          <w:color w:val="222222"/>
+          <w:sz w:val="19"/>
+          <w:szCs w:val="19"/>
+          <w:shd w:val="clear" w:color="auto" w:fill="FFFFFF"/>
+        </w:rPr>
+        <w:t>Hùng</w:t>
+      </w:r>
+      <w:proofErr w:type="spellEnd"/>
+      <w:r>
+        <w:rPr>
+          <w:rFonts w:ascii="Arial" w:hAnsi="Arial" w:cs="Arial"/>
+          <w:color w:val="222222"/>
+          <w:sz w:val="19"/>
+          <w:szCs w:val="19"/>
+          <w:shd w:val="clear" w:color="auto" w:fill="FFFFFF"/>
+        </w:rPr>
+        <w:t xml:space="preserve"> </w:t>
+      </w:r>
+      <w:proofErr w:type="spellStart"/>
+      <w:r>
+        <w:rPr>
+          <w:rFonts w:ascii="Arial" w:hAnsi="Arial" w:cs="Arial"/>
+          <w:color w:val="222222"/>
+          <w:sz w:val="19"/>
+          <w:szCs w:val="19"/>
+          <w:shd w:val="clear" w:color="auto" w:fill="FFFFFF"/>
+        </w:rPr>
+        <w:t>Cường</w:t>
+      </w:r>
+      <w:proofErr w:type="spellEnd"/>
     </w:p>
     <w:p>
       <w:pPr>
@@ -1428,7 +1474,23 @@
           <w:rFonts w:asciiTheme="minorHAnsi" w:hAnsiTheme="minorHAnsi"/>
           <w:szCs w:val="21"/>
         </w:rPr>
-        <w:t xml:space="preserve"> is faster, the </w:t>
+        <w:t xml:space="preserve"> </w:t>
+      </w:r>
+      <w:proofErr w:type="gramStart"/>
+      <w:r>
+        <w:rPr>
+          <w:rFonts w:asciiTheme="minorHAnsi" w:hAnsiTheme="minorHAnsi"/>
+          <w:szCs w:val="21"/>
+        </w:rPr>
+        <w:t>is</w:t>
+      </w:r>
+      <w:proofErr w:type="gramEnd"/>
+      <w:r>
+        <w:rPr>
+          <w:rFonts w:asciiTheme="minorHAnsi" w:hAnsiTheme="minorHAnsi"/>
+          <w:szCs w:val="21"/>
+        </w:rPr>
+        <w:t xml:space="preserve"> faster, the </w:t>
       </w:r>
       <w:r>
         <w:rPr>
@@ -1587,84 +1649,86 @@
           <w:rFonts w:asciiTheme="minorHAnsi" w:hAnsiTheme="minorHAnsi"/>
           <w:szCs w:val="21"/>
         </w:rPr>
-        <w:t>a super set of J</w:t>
-      </w:r>
+        <w:t xml:space="preserve">a super set of </w:t>
+      </w:r>
+      <w:proofErr w:type="spellStart"/>
       <w:r>
         <w:rPr>
           <w:rFonts w:asciiTheme="minorHAnsi" w:hAnsiTheme="minorHAnsi"/>
           <w:szCs w:val="21"/>
         </w:rPr>
-        <w:t xml:space="preserve">avascript. </w:t>
+        <w:t>J</w:t>
       </w:r>
       <w:r>
         <w:rPr>
           <w:rFonts w:asciiTheme="minorHAnsi" w:hAnsiTheme="minorHAnsi"/>
           <w:szCs w:val="21"/>
         </w:rPr>
-        <w:t>Typescript</w:t>
-      </w:r>
+        <w:t>avascript</w:t>
+      </w:r>
+      <w:proofErr w:type="spellEnd"/>
       <w:r>
         <w:rPr>
           <w:rFonts w:asciiTheme="minorHAnsi" w:hAnsiTheme="minorHAnsi"/>
           <w:szCs w:val="21"/>
         </w:rPr>
-        <w:t xml:space="preserve"> is a form of JavaScript</w:t>
+        <w:t xml:space="preserve">. </w:t>
       </w:r>
       <w:r>
         <w:rPr>
           <w:rFonts w:asciiTheme="minorHAnsi" w:hAnsiTheme="minorHAnsi"/>
           <w:szCs w:val="21"/>
         </w:rPr>
-        <w:t>, in Typescript</w:t>
+        <w:t>Typescript</w:t>
       </w:r>
       <w:r>
         <w:rPr>
           <w:rFonts w:asciiTheme="minorHAnsi" w:hAnsiTheme="minorHAnsi"/>
           <w:szCs w:val="21"/>
         </w:rPr>
-        <w:t xml:space="preserve"> </w:t>
+        <w:t xml:space="preserve"> is a form of JavaScript</w:t>
       </w:r>
       <w:r>
         <w:rPr>
           <w:rFonts w:asciiTheme="minorHAnsi" w:hAnsiTheme="minorHAnsi"/>
           <w:szCs w:val="21"/>
         </w:rPr>
-        <w:t>we can know types and classes. Typescript can be compiled to JavaScript</w:t>
+        <w:t>, in Typescript</w:t>
       </w:r>
       <w:r>
         <w:rPr>
           <w:rFonts w:asciiTheme="minorHAnsi" w:hAnsiTheme="minorHAnsi"/>
           <w:szCs w:val="21"/>
         </w:rPr>
-        <w:t xml:space="preserve">. TypeScript </w:t>
+        <w:t xml:space="preserve"> </w:t>
       </w:r>
       <w:r>
         <w:rPr>
           <w:rFonts w:asciiTheme="minorHAnsi" w:hAnsiTheme="minorHAnsi"/>
           <w:szCs w:val="21"/>
         </w:rPr>
-        <w:t>is an open source that contains</w:t>
+        <w:t>we can know types and classes. Typescript can be compiled to JavaScript</w:t>
       </w:r>
       <w:r>
         <w:rPr>
           <w:rFonts w:asciiTheme="minorHAnsi" w:hAnsiTheme="minorHAnsi"/>
           <w:szCs w:val="21"/>
         </w:rPr>
-        <w:t xml:space="preserve"> many aspects of object orientation such as</w:t>
+        <w:t xml:space="preserve">. TypeScript </w:t>
       </w:r>
       <w:r>
         <w:rPr>
           <w:rFonts w:asciiTheme="minorHAnsi" w:hAnsiTheme="minorHAnsi"/>
           <w:szCs w:val="21"/>
         </w:rPr>
-        <w:t xml:space="preserve"> </w:t>
+        <w:t>is an open source that contains</w:t>
       </w:r>
       <w:r>
         <w:rPr>
           <w:rFonts w:asciiTheme="minorHAnsi" w:hAnsiTheme="minorHAnsi"/>
           <w:szCs w:val="21"/>
         </w:rPr>
-        <w:t>interfaces and</w:t>
+        <w:t xml:space="preserve"> many aspects of object orientation such as</w:t>
       </w:r>
       <w:r>
         <w:rPr>
@@ -1678,7 +1742,53 @@
           <w:rFonts w:asciiTheme="minorHAnsi" w:hAnsiTheme="minorHAnsi"/>
           <w:szCs w:val="21"/>
         </w:rPr>
-        <w:t>inheritance. The TypeScript’s syntax is cleaner than javascript and similar to C# or java. Because</w:t>
+        <w:t>interfaces and</w:t>
+      </w:r>
+      <w:r>
+        <w:rPr>
+          <w:rFonts w:asciiTheme="minorHAnsi" w:hAnsiTheme="minorHAnsi"/>
+          <w:szCs w:val="21"/>
+        </w:rPr>
+        <w:t xml:space="preserve"> </w:t>
+      </w:r>
+      <w:r>
+        <w:rPr>
+          <w:rFonts w:asciiTheme="minorHAnsi" w:hAnsiTheme="minorHAnsi"/>
+          <w:szCs w:val="21"/>
+        </w:rPr>
+        <w:t xml:space="preserve">inheritance. The TypeScript’s syntax is cleaner than </w:t>
+      </w:r>
+      <w:proofErr w:type="spellStart"/>
+      <w:r>
+        <w:rPr>
+          <w:rFonts w:asciiTheme="minorHAnsi" w:hAnsiTheme="minorHAnsi"/>
+          <w:szCs w:val="21"/>
+        </w:rPr>
+        <w:t>javascript</w:t>
+      </w:r>
+      <w:proofErr w:type="spellEnd"/>
+      <w:r>
+        <w:rPr>
+          <w:rFonts w:asciiTheme="minorHAnsi" w:hAnsiTheme="minorHAnsi"/>
+          <w:szCs w:val="21"/>
+        </w:rPr>
+        <w:t xml:space="preserve"> and </w:t>
+      </w:r>
+      <w:proofErr w:type="gramStart"/>
+      <w:r>
+        <w:rPr>
+          <w:rFonts w:asciiTheme="minorHAnsi" w:hAnsiTheme="minorHAnsi"/>
+          <w:szCs w:val="21"/>
+        </w:rPr>
+        <w:t>similar to</w:t>
+      </w:r>
+      <w:proofErr w:type="gramEnd"/>
+      <w:r>
+        <w:rPr>
+          <w:rFonts w:asciiTheme="minorHAnsi" w:hAnsiTheme="minorHAnsi"/>
+          <w:szCs w:val="21"/>
+        </w:rPr>
+        <w:t xml:space="preserve"> C# or java. Because</w:t>
       </w:r>
       <w:r>
         <w:rPr>
@@ -1935,11 +2045,16 @@
         <w:jc w:val="left"/>
       </w:pPr>
       <w:r>
-        <w:t>In REST Architecture, everything is a resource. RESTful web services are light weight service</w:t>
+        <w:t xml:space="preserve">In REST Architecture, everything is a resource. RESTful web services are light weight </w:t>
+      </w:r>
+      <w:proofErr w:type="gramStart"/>
+      <w:r>
+        <w:t>service</w:t>
       </w:r>
       <w:r>
         <w:t>s</w:t>
       </w:r>
+      <w:proofErr w:type="gramEnd"/>
       <w:r>
         <w:t xml:space="preserve"> so the developers usually use RESTful web services to make APIs for web-based applications. </w:t>
       </w:r>
@@ -1955,7 +2070,15 @@
       </w:r>
       <w:r>
         <w:lastRenderedPageBreak/>
-        <w:t xml:space="preserve">backend server in Java using RESTful web service and connect to fontend in Angular 2 using Typescript. </w:t>
+        <w:t xml:space="preserve">backend server in Java using RESTful web service and connect to </w:t>
+      </w:r>
+      <w:proofErr w:type="spellStart"/>
+      <w:r>
+        <w:t>fontend</w:t>
+      </w:r>
+      <w:proofErr w:type="spellEnd"/>
+      <w:r>
+        <w:t xml:space="preserve"> in Angular 2 using Typescript. </w:t>
       </w:r>
     </w:p>
     <w:p>
@@ -1965,7 +2088,15 @@
         <w:jc w:val="left"/>
       </w:pPr>
       <w:r>
-        <w:t>REST is a web standard based architecture which was first presented by Roy Fielding in 2000. The word ‘REST’ means REpresentational State Transfer. REST uses HTTP Protocol for data communication. It spins around resources where each component is a resource and a resource accessed by a typical interface utilizing HTTP standard methods.</w:t>
+        <w:t xml:space="preserve">REST is a web standard based architecture which was first presented by Roy Fielding in 2000. The word ‘REST’ means </w:t>
+      </w:r>
+      <w:proofErr w:type="spellStart"/>
+      <w:r>
+        <w:t>REpresentational</w:t>
+      </w:r>
+      <w:proofErr w:type="spellEnd"/>
+      <w:r>
+        <w:t xml:space="preserve"> State Transfer. REST uses HTTP Protocol for data communication. It spins around resources where each component is a resource and a resource accessed by a typical interface utilizing HTTP standard methods.</w:t>
       </w:r>
     </w:p>
     <w:p>
@@ -1987,7 +2118,15 @@
         <w:jc w:val="left"/>
       </w:pPr>
       <w:r>
-        <w:t>There are many framework written in many programming language support build a RESTful webservice such as Express framework for Nodejs and Spring MVC for java.</w:t>
+        <w:t xml:space="preserve">There are many </w:t>
+      </w:r>
+      <w:proofErr w:type="gramStart"/>
+      <w:r>
+        <w:t>framework</w:t>
+      </w:r>
+      <w:proofErr w:type="gramEnd"/>
+      <w:r>
+        <w:t xml:space="preserve"> written in many programming language support build a RESTful webservice such as Express framework for Nodejs and Spring MVC for java.</w:t>
       </w:r>
     </w:p>
     <w:p>
@@ -2117,7 +2256,15 @@
         <w:jc w:val="left"/>
       </w:pPr>
       <w:r>
-        <w:t>Node.js package ecosystem, npm, is the largest ecosystem of open source libraries in the world</w:t>
+        <w:t xml:space="preserve">Node.js package ecosystem, </w:t>
+      </w:r>
+      <w:proofErr w:type="spellStart"/>
+      <w:r>
+        <w:t>npm</w:t>
+      </w:r>
+      <w:proofErr w:type="spellEnd"/>
+      <w:r>
+        <w:t>, is the largest ecosystem of open source libraries in the world</w:t>
       </w:r>
       <w:r>
         <w:t>.</w:t>
@@ -2129,7 +2276,17 @@
         <w:t>Node.js</w:t>
       </w:r>
       <w:r>
-        <w:t xml:space="preserve"> application is written in Javascript so it is very easy to interact with Angular to build a </w:t>
+        <w:t xml:space="preserve"> application is written in </w:t>
+      </w:r>
+      <w:proofErr w:type="spellStart"/>
+      <w:proofErr w:type="gramStart"/>
+      <w:r>
+        <w:t>Javascript</w:t>
+      </w:r>
+      <w:proofErr w:type="spellEnd"/>
+      <w:proofErr w:type="gramEnd"/>
+      <w:r>
+        <w:t xml:space="preserve"> so it is very easy to interact with Angular to build a </w:t>
       </w:r>
       <w:r>
         <w:t>Single page application easily</w:t>
@@ -2628,8 +2785,13 @@
         <w:ind w:left="0"/>
         <w:jc w:val="left"/>
       </w:pPr>
-      <w:r>
-        <w:t>Some kind of SQL: MySQL, SQL Server, MS Access, Oracle, Sybase, Informix, Postgres, and other database systems.</w:t>
+      <w:proofErr w:type="gramStart"/>
+      <w:r>
+        <w:t>Some kind of SQL</w:t>
+      </w:r>
+      <w:proofErr w:type="gramEnd"/>
+      <w:r>
+        <w:t>: MySQL, SQL Server, MS Access, Oracle, Sybase, Informix, Postgres, and other database systems.</w:t>
       </w:r>
     </w:p>
     <w:p>
@@ -2659,22 +2821,35 @@
         <w:jc w:val="left"/>
       </w:pPr>
       <w:r>
-        <w:t>Hibernate is free software that is distributed under the GNU Lesser General Public License 2.1.</w:t>
-      </w:r>
-    </w:p>
-    <w:p>
-      <w:pPr>
-        <w:ind w:left="0"/>
-        <w:jc w:val="left"/>
-      </w:pPr>
-    </w:p>
-    <w:p>
-      <w:pPr>
-        <w:ind w:left="0"/>
-        <w:jc w:val="left"/>
-      </w:pPr>
-      <w:r>
-        <w:t>Hibernate's primary feature is mapping from Java classes to database tables, and mapping from Java data types to SQL data types. Hibernate also provides data query and retrieval facilities. It generates SQL calls and relieves the developer from the manual handling and object conversion of the result set.</w:t>
+        <w:t xml:space="preserve">Hibernate is free software that is distributed under the GNU Lesser </w:t>
+      </w:r>
+      <w:proofErr w:type="gramStart"/>
+      <w:r>
+        <w:t>General Public</w:t>
+      </w:r>
+      <w:proofErr w:type="gramEnd"/>
+      <w:r>
+        <w:t xml:space="preserve"> License 2.1.</w:t>
+      </w:r>
+    </w:p>
+    <w:p>
+      <w:pPr>
+        <w:ind w:left="0"/>
+        <w:jc w:val="left"/>
+      </w:pPr>
+    </w:p>
+    <w:p>
+      <w:pPr>
+        <w:ind w:left="0"/>
+        <w:jc w:val="left"/>
+      </w:pPr>
+      <w:proofErr w:type="spellStart"/>
+      <w:r>
+        <w:t>Hibernate's</w:t>
+      </w:r>
+      <w:proofErr w:type="spellEnd"/>
+      <w:r>
+        <w:t xml:space="preserve"> primary feature is mapping from Java classes to database tables, and mapping from Java data types to SQL data types. Hibernate also provides data query and retrieval facilities. It generates SQL calls and relieves the developer from the manual handling and object conversion of the result set.</w:t>
       </w:r>
     </w:p>
     <w:p>
@@ -2796,9 +2971,11 @@
       <w:r>
         <w:t xml:space="preserve">In MongoDB, entity relationship is not </w:t>
       </w:r>
+      <w:proofErr w:type="gramStart"/>
       <w:r>
         <w:t>mandatory</w:t>
       </w:r>
+      <w:proofErr w:type="gramEnd"/>
       <w:r>
         <w:t xml:space="preserve"> so we </w:t>
       </w:r>
@@ -2839,7 +3016,15 @@
         <w:jc w:val="left"/>
       </w:pPr>
       <w:r>
-        <w:t xml:space="preserve">This data model give you the ability to represent hierarchical relationships, to store arrays, and other more complex structures easily. </w:t>
+        <w:t xml:space="preserve">This data model </w:t>
+      </w:r>
+      <w:proofErr w:type="gramStart"/>
+      <w:r>
+        <w:t>give</w:t>
+      </w:r>
+      <w:proofErr w:type="gramEnd"/>
+      <w:r>
+        <w:t xml:space="preserve"> you the ability to represent hierarchical relationships, to store arrays, and other more complex structures easily. </w:t>
       </w:r>
     </w:p>
     <w:p>
@@ -2849,7 +3034,15 @@
         <w:jc w:val="left"/>
       </w:pPr>
       <w:r>
-        <w:t>Documents in a collection need not have an identical set of fields and denormalization of data is common. MongoDB was also designed with high availability and scalability in mind, and includes out-of-the-box replication and auto-sharding.</w:t>
+        <w:t>Documents in a collection need not have an identical set of fields and denormalization of data is common. MongoDB was also designed with high availability and scalability in mind, and includes out-of-the-box replication and auto-</w:t>
+      </w:r>
+      <w:proofErr w:type="spellStart"/>
+      <w:r>
+        <w:t>sharding</w:t>
+      </w:r>
+      <w:proofErr w:type="spellEnd"/>
+      <w:r>
+        <w:t>.</w:t>
       </w:r>
     </w:p>
     <w:p>
@@ -3072,8 +3265,13 @@
         <w:t xml:space="preserve">eep up with current trends in hotel business industry, I will build a Hotel Booking and Reservations System which includes some features </w:t>
       </w:r>
       <w:r>
-        <w:t>that similar to</w:t>
-      </w:r>
+        <w:t xml:space="preserve">that </w:t>
+      </w:r>
+      <w:proofErr w:type="gramStart"/>
+      <w:r>
+        <w:t>similar to</w:t>
+      </w:r>
+      <w:proofErr w:type="gramEnd"/>
       <w:r>
         <w:t xml:space="preserve"> those five-stars hotel booking systems</w:t>
       </w:r>
@@ -3612,7 +3810,21 @@
         <w:rPr>
           <w:color w:val="000000" w:themeColor="text1"/>
         </w:rPr>
-        <w:t xml:space="preserve">Spring MVC is one of the most popular framework for java and also based on MVC framework. </w:t>
+        <w:t xml:space="preserve">Spring MVC is one of the most popular framework for java </w:t>
+      </w:r>
+      <w:proofErr w:type="gramStart"/>
+      <w:r>
+        <w:rPr>
+          <w:color w:val="000000" w:themeColor="text1"/>
+        </w:rPr>
+        <w:t>and also</w:t>
+      </w:r>
+      <w:proofErr w:type="gramEnd"/>
+      <w:r>
+        <w:rPr>
+          <w:color w:val="000000" w:themeColor="text1"/>
+        </w:rPr>
+        <w:t xml:space="preserve"> based on MVC framework. </w:t>
       </w:r>
     </w:p>
     <w:p>
@@ -3640,7 +3852,21 @@
         <w:rPr>
           <w:color w:val="000000" w:themeColor="text1"/>
         </w:rPr>
-        <w:t xml:space="preserve">, the architecture must be separate into 3 main components: Model, View and Controller and each component work basically similar to MVC framework that I mentioned above. However, </w:t>
+        <w:t xml:space="preserve">, the architecture must be separate into 3 main components: Model, View and Controller and each component work basically </w:t>
+      </w:r>
+      <w:proofErr w:type="gramStart"/>
+      <w:r>
+        <w:rPr>
+          <w:color w:val="000000" w:themeColor="text1"/>
+        </w:rPr>
+        <w:t>similar to</w:t>
+      </w:r>
+      <w:proofErr w:type="gramEnd"/>
+      <w:r>
+        <w:rPr>
+          <w:color w:val="000000" w:themeColor="text1"/>
+        </w:rPr>
+        <w:t xml:space="preserve"> MVC framework that I mentioned above. However, </w:t>
       </w:r>
       <w:r>
         <w:rPr>
@@ -3786,7 +4012,21 @@
         <w:rPr>
           <w:color w:val="000000" w:themeColor="text1"/>
         </w:rPr>
-        <w:t>With RESTController, you can build a RESTful API with Spring framework, which can interact with client and other server side by HTTP methods.</w:t>
+        <w:t xml:space="preserve">With </w:t>
+      </w:r>
+      <w:proofErr w:type="spellStart"/>
+      <w:r>
+        <w:rPr>
+          <w:color w:val="000000" w:themeColor="text1"/>
+        </w:rPr>
+        <w:t>RESTController</w:t>
+      </w:r>
+      <w:proofErr w:type="spellEnd"/>
+      <w:r>
+        <w:rPr>
+          <w:color w:val="000000" w:themeColor="text1"/>
+        </w:rPr>
+        <w:t>, you can build a RESTful API with Spring framework, which can interact with client and other server side by HTTP methods.</w:t>
       </w:r>
     </w:p>
     <w:p>
@@ -4280,7 +4520,15 @@
         <w:jc w:val="left"/>
       </w:pPr>
       <w:r>
-        <w:t xml:space="preserve">Angular is one of the most popular Javascript frontend framework. </w:t>
+        <w:t xml:space="preserve">Angular is one of the most popular </w:t>
+      </w:r>
+      <w:proofErr w:type="spellStart"/>
+      <w:r>
+        <w:t>Javascript</w:t>
+      </w:r>
+      <w:proofErr w:type="spellEnd"/>
+      <w:r>
+        <w:t xml:space="preserve"> frontend framework. </w:t>
       </w:r>
       <w:r>
         <w:t>There are 8 main building blocks of an Angular application in this architecture diagram: Modules, Components, Templates, Metadata, Data binding, Directives, Services and Dependency injection.</w:t>
@@ -4326,7 +4574,15 @@
         <w:jc w:val="left"/>
       </w:pPr>
       <w:r>
-        <w:t>A component controls the view. We define the application logic in class of the component. That can be fields or functions which support the view. The class and the view interacts with each other through an API of properties and methods.</w:t>
+        <w:t xml:space="preserve">A component controls the view. We define the application logic in class of the component. That can be fields or functions which support the view. The class and the view </w:t>
+      </w:r>
+      <w:proofErr w:type="gramStart"/>
+      <w:r>
+        <w:t>interacts</w:t>
+      </w:r>
+      <w:proofErr w:type="gramEnd"/>
+      <w:r>
+        <w:t xml:space="preserve"> with each other through an API of properties and methods.</w:t>
       </w:r>
     </w:p>
     <w:p>
@@ -4470,11 +4726,19 @@
         </w:rPr>
         <w:t xml:space="preserve">/ </w:t>
       </w:r>
+      <w:proofErr w:type="spellStart"/>
       <w:r>
         <w:rPr>
           <w:color w:val="0070C0"/>
         </w:rPr>
-        <w:t>RESTfull webservice</w:t>
+        <w:t>RESTfull</w:t>
+      </w:r>
+      <w:proofErr w:type="spellEnd"/>
+      <w:r>
+        <w:rPr>
+          <w:color w:val="0070C0"/>
+        </w:rPr>
+        <w:t xml:space="preserve"> webservice</w:t>
       </w:r>
     </w:p>
     <w:p>
@@ -5541,13 +5805,59 @@
           <w:szCs w:val="21"/>
         </w:rPr>
       </w:pPr>
+      <w:proofErr w:type="spellStart"/>
       <w:r>
         <w:rPr>
           <w:rFonts w:asciiTheme="minorHAnsi" w:hAnsiTheme="minorHAnsi"/>
           <w:color w:val="000000"/>
           <w:szCs w:val="21"/>
         </w:rPr>
-        <w:t>RESTFul Web service provides API as HTTP methods: GET, POST, PUT, PATCH, DELETE which allows other party to calls these methods to retrieve data (as json, xml or format), create, update, modify or delete the data store in database system.</w:t>
+        <w:t>RESTFul</w:t>
+      </w:r>
+      <w:proofErr w:type="spellEnd"/>
+      <w:r>
+        <w:rPr>
+          <w:rFonts w:asciiTheme="minorHAnsi" w:hAnsiTheme="minorHAnsi"/>
+          <w:color w:val="000000"/>
+          <w:szCs w:val="21"/>
+        </w:rPr>
+        <w:t xml:space="preserve"> Web service provides API as HTTP methods: GET, POST, PUT, PATCH, DELETE which allows other party to </w:t>
+      </w:r>
+      <w:proofErr w:type="gramStart"/>
+      <w:r>
+        <w:rPr>
+          <w:rFonts w:asciiTheme="minorHAnsi" w:hAnsiTheme="minorHAnsi"/>
+          <w:color w:val="000000"/>
+          <w:szCs w:val="21"/>
+        </w:rPr>
+        <w:t>calls</w:t>
+      </w:r>
+      <w:proofErr w:type="gramEnd"/>
+      <w:r>
+        <w:rPr>
+          <w:rFonts w:asciiTheme="minorHAnsi" w:hAnsiTheme="minorHAnsi"/>
+          <w:color w:val="000000"/>
+          <w:szCs w:val="21"/>
+        </w:rPr>
+        <w:t xml:space="preserve"> these methods to retrieve data (as </w:t>
+      </w:r>
+      <w:proofErr w:type="spellStart"/>
+      <w:r>
+        <w:rPr>
+          <w:rFonts w:asciiTheme="minorHAnsi" w:hAnsiTheme="minorHAnsi"/>
+          <w:color w:val="000000"/>
+          <w:szCs w:val="21"/>
+        </w:rPr>
+        <w:t>json</w:t>
+      </w:r>
+      <w:proofErr w:type="spellEnd"/>
+      <w:r>
+        <w:rPr>
+          <w:rFonts w:asciiTheme="minorHAnsi" w:hAnsiTheme="minorHAnsi"/>
+          <w:color w:val="000000"/>
+          <w:szCs w:val="21"/>
+        </w:rPr>
+        <w:t>, xml or format), create, update, modify or delete the data store in database system.</w:t>
       </w:r>
     </w:p>
     <w:p>
@@ -5699,11 +6009,19 @@
           <w:color w:val="000000" w:themeColor="text1"/>
         </w:rPr>
       </w:pPr>
-      <w:r>
-        <w:rPr>
-          <w:color w:val="000000" w:themeColor="text1"/>
-        </w:rPr>
-        <w:t>ExpressJS support Routers to separate the controller and the view. The Routers interact with the view and handle all request mapping and response</w:t>
+      <w:proofErr w:type="spellStart"/>
+      <w:r>
+        <w:rPr>
+          <w:color w:val="000000" w:themeColor="text1"/>
+        </w:rPr>
+        <w:t>ExpressJS</w:t>
+      </w:r>
+      <w:proofErr w:type="spellEnd"/>
+      <w:r>
+        <w:rPr>
+          <w:color w:val="000000" w:themeColor="text1"/>
+        </w:rPr>
+        <w:t xml:space="preserve"> support Routers to separate the controller and the view. The Routers interact with the view and handle all request mapping and response</w:t>
       </w:r>
       <w:r>
         <w:rPr>
@@ -5739,7 +6057,35 @@
         <w:rPr>
           <w:color w:val="000000" w:themeColor="text1"/>
         </w:rPr>
-        <w:t xml:space="preserve">rieve data or update to mongodb or other library to interact with other database system. In express framework, </w:t>
+        <w:t xml:space="preserve">rieve data or update to </w:t>
+      </w:r>
+      <w:proofErr w:type="spellStart"/>
+      <w:r>
+        <w:rPr>
+          <w:color w:val="000000" w:themeColor="text1"/>
+        </w:rPr>
+        <w:t>mongodb</w:t>
+      </w:r>
+      <w:proofErr w:type="spellEnd"/>
+      <w:r>
+        <w:rPr>
+          <w:color w:val="000000" w:themeColor="text1"/>
+        </w:rPr>
+        <w:t xml:space="preserve"> or </w:t>
+      </w:r>
+      <w:proofErr w:type="gramStart"/>
+      <w:r>
+        <w:rPr>
+          <w:color w:val="000000" w:themeColor="text1"/>
+        </w:rPr>
+        <w:t>other</w:t>
+      </w:r>
+      <w:proofErr w:type="gramEnd"/>
+      <w:r>
+        <w:rPr>
+          <w:color w:val="000000" w:themeColor="text1"/>
+        </w:rPr>
+        <w:t xml:space="preserve"> library to interact with other database system. In express framework, </w:t>
       </w:r>
       <w:r>
         <w:rPr>
@@ -5847,7 +6193,21 @@
         <w:rPr>
           <w:color w:val="000000" w:themeColor="text1"/>
         </w:rPr>
-        <w:t xml:space="preserve"> render the view (ejs)</w:t>
+        <w:t xml:space="preserve"> render the view (</w:t>
+      </w:r>
+      <w:proofErr w:type="spellStart"/>
+      <w:r>
+        <w:rPr>
+          <w:color w:val="000000" w:themeColor="text1"/>
+        </w:rPr>
+        <w:t>ejs</w:t>
+      </w:r>
+      <w:proofErr w:type="spellEnd"/>
+      <w:r>
+        <w:rPr>
+          <w:color w:val="000000" w:themeColor="text1"/>
+        </w:rPr>
+        <w:t>)</w:t>
       </w:r>
       <w:r>
         <w:rPr>
@@ -6115,7 +6475,15 @@
         <w:t>The term MEAN stack refers to a collection of JavaScript based technologies used to develop web applications. MEAN is an acronym f</w:t>
       </w:r>
       <w:r>
-        <w:t xml:space="preserve">or MongoDB, ExpressJS, Angular </w:t>
+        <w:t xml:space="preserve">or MongoDB, </w:t>
+      </w:r>
+      <w:proofErr w:type="spellStart"/>
+      <w:r>
+        <w:t>ExpressJS</w:t>
+      </w:r>
+      <w:proofErr w:type="spellEnd"/>
+      <w:r>
+        <w:t xml:space="preserve">, Angular </w:t>
       </w:r>
       <w:r>
         <w:t>and Node.js. From client to server to database, MEAN is full stack JavaScript</w:t>
@@ -6127,13 +6495,29 @@
         <w:t>that stores data in JSON (</w:t>
       </w:r>
       <w:r>
-        <w:t>JavaScript Object Notation</w:t>
-      </w:r>
-      <w:r>
-        <w:t xml:space="preserve"> ). Angular on client side gets data from Nodejs &amp; express framework on server side in JSON format</w:t>
-      </w:r>
-      <w:r>
-        <w:t xml:space="preserve"> which may retrieve from mongodb to represent the view. And</w:t>
+        <w:t xml:space="preserve">JavaScript Object </w:t>
+      </w:r>
+      <w:proofErr w:type="gramStart"/>
+      <w:r>
+        <w:t>Notation</w:t>
+      </w:r>
+      <w:r>
+        <w:t xml:space="preserve"> )</w:t>
+      </w:r>
+      <w:proofErr w:type="gramEnd"/>
+      <w:r>
+        <w:t>. Angular on client side gets data from Nodejs &amp; express framework on server side in JSON format</w:t>
+      </w:r>
+      <w:r>
+        <w:t xml:space="preserve"> which may retrieve from </w:t>
+      </w:r>
+      <w:proofErr w:type="spellStart"/>
+      <w:r>
+        <w:t>mongodb</w:t>
+      </w:r>
+      <w:proofErr w:type="spellEnd"/>
+      <w:r>
+        <w:t xml:space="preserve"> to represent the view. And</w:t>
       </w:r>
       <w:r>
         <w:t xml:space="preserve"> </w:t>
@@ -6151,7 +6535,15 @@
         <w:t xml:space="preserve">business </w:t>
       </w:r>
       <w:r>
-        <w:t xml:space="preserve">logic and update to mongodb. </w:t>
+        <w:t xml:space="preserve">logic and update to </w:t>
+      </w:r>
+      <w:proofErr w:type="spellStart"/>
+      <w:r>
+        <w:t>mongodb</w:t>
+      </w:r>
+      <w:proofErr w:type="spellEnd"/>
+      <w:r>
+        <w:t xml:space="preserve">. </w:t>
       </w:r>
     </w:p>
     <w:p>
@@ -6228,59 +6620,71 @@
         <w:rPr>
           <w:color w:val="000000"/>
         </w:rPr>
-        <w:t>:  Java web J2EE &amp; Spring MVC + Hibernate F</w:t>
-      </w:r>
-      <w:r>
+        <w:t>:  Java web J2EE &amp; Spring MVC + Hibernate Framework, Node.js &amp; Express Framework</w:t>
+      </w:r>
+    </w:p>
+    <w:p>
+      <w:pPr>
+        <w:spacing w:after="0"/>
+        <w:ind w:left="0"/>
+        <w:jc w:val="left"/>
         <w:rPr>
           <w:color w:val="000000"/>
         </w:rPr>
-        <w:t xml:space="preserve">ramework, Node.js </w:t>
-      </w:r>
+      </w:pPr>
       <w:r>
         <w:rPr>
           <w:color w:val="000000"/>
         </w:rPr>
-        <w:t>&amp; Express F</w:t>
+        <w:t>For Client side</w:t>
       </w:r>
       <w:r>
         <w:rPr>
           <w:color w:val="000000"/>
         </w:rPr>
-        <w:t>ramework</w:t>
-      </w:r>
-    </w:p>
-    <w:p>
-      <w:pPr>
-        <w:spacing w:after="0"/>
-        <w:ind w:left="0"/>
-        <w:jc w:val="left"/>
+        <w:t xml:space="preserve">: HTML5, CSS3, </w:t>
+      </w:r>
+      <w:proofErr w:type="spellStart"/>
+      <w:r>
         <w:rPr>
           <w:color w:val="000000"/>
         </w:rPr>
-      </w:pPr>
+        <w:t>Javascript</w:t>
+      </w:r>
+      <w:proofErr w:type="spellEnd"/>
       <w:r>
         <w:rPr>
           <w:color w:val="000000"/>
         </w:rPr>
-        <w:t>For Client side</w:t>
-      </w:r>
+        <w:t xml:space="preserve">, </w:t>
+      </w:r>
+      <w:proofErr w:type="spellStart"/>
       <w:r>
         <w:rPr>
           <w:color w:val="000000"/>
         </w:rPr>
-        <w:t xml:space="preserve">: HTML5, CSS3, Javascript, Jquery, Boostrap, AngularJS &amp; </w:t>
-      </w:r>
+        <w:t>Jquery</w:t>
+      </w:r>
+      <w:proofErr w:type="spellEnd"/>
       <w:r>
         <w:rPr>
           <w:color w:val="000000"/>
         </w:rPr>
-        <w:t>Angular 2 F</w:t>
-      </w:r>
+        <w:t xml:space="preserve">, </w:t>
+      </w:r>
+      <w:proofErr w:type="spellStart"/>
       <w:r>
         <w:rPr>
           <w:color w:val="000000"/>
         </w:rPr>
-        <w:t>ramework</w:t>
+        <w:t>Boostrap</w:t>
+      </w:r>
+      <w:proofErr w:type="spellEnd"/>
+      <w:r>
+        <w:rPr>
+          <w:color w:val="000000"/>
+        </w:rPr>
+        <w:t>, AngularJS &amp; Angular 2 Framework</w:t>
       </w:r>
     </w:p>
     <w:p>
@@ -6381,8 +6785,16 @@
           <w:color w:val="000000"/>
         </w:rPr>
         <w:lastRenderedPageBreak/>
-        <w:t>UML tool: Edraw</w:t>
-      </w:r>
+        <w:t xml:space="preserve">UML tool: </w:t>
+      </w:r>
+      <w:proofErr w:type="spellStart"/>
+      <w:r>
+        <w:rPr>
+          <w:color w:val="000000"/>
+        </w:rPr>
+        <w:t>Edraw</w:t>
+      </w:r>
+      <w:proofErr w:type="spellEnd"/>
     </w:p>
     <w:p>
       <w:pPr>
@@ -6401,8 +6813,30 @@
         <w:rPr>
           <w:color w:val="000000"/>
         </w:rPr>
-        <w:t>IDE: VSCode, Eclipse, Netbeans</w:t>
-      </w:r>
+        <w:t xml:space="preserve">IDE: </w:t>
+      </w:r>
+      <w:proofErr w:type="spellStart"/>
+      <w:r>
+        <w:rPr>
+          <w:color w:val="000000"/>
+        </w:rPr>
+        <w:t>VSCode</w:t>
+      </w:r>
+      <w:proofErr w:type="spellEnd"/>
+      <w:r>
+        <w:rPr>
+          <w:color w:val="000000"/>
+        </w:rPr>
+        <w:t xml:space="preserve">, Eclipse, </w:t>
+      </w:r>
+      <w:proofErr w:type="spellStart"/>
+      <w:r>
+        <w:rPr>
+          <w:color w:val="000000"/>
+        </w:rPr>
+        <w:t>Netbeans</w:t>
+      </w:r>
+      <w:proofErr w:type="spellEnd"/>
     </w:p>
     <w:p>
       <w:pPr>
@@ -6498,8 +6932,16 @@
         <w:rPr>
           <w:color w:val="000000"/>
         </w:rPr>
-        <w:t>Build: maven, node_modules</w:t>
-      </w:r>
+        <w:t xml:space="preserve">Build: maven, </w:t>
+      </w:r>
+      <w:proofErr w:type="spellStart"/>
+      <w:r>
+        <w:rPr>
+          <w:color w:val="000000"/>
+        </w:rPr>
+        <w:t>node_modules</w:t>
+      </w:r>
+      <w:proofErr w:type="spellEnd"/>
       <w:r>
         <w:rPr>
           <w:color w:val="000000"/>
@@ -6530,7 +6972,21 @@
         <w:rPr>
           <w:color w:val="000000"/>
         </w:rPr>
-        <w:t>: npm, tomcat, glassfish</w:t>
+        <w:t xml:space="preserve">: </w:t>
+      </w:r>
+      <w:proofErr w:type="spellStart"/>
+      <w:r>
+        <w:rPr>
+          <w:color w:val="000000"/>
+        </w:rPr>
+        <w:t>npm</w:t>
+      </w:r>
+      <w:proofErr w:type="spellEnd"/>
+      <w:r>
+        <w:rPr>
+          <w:color w:val="000000"/>
+        </w:rPr>
+        <w:t>, tomcat, glassfish</w:t>
       </w:r>
     </w:p>
     <w:p>
@@ -6542,20 +6998,715 @@
         </w:numPr>
         <w:jc w:val="left"/>
       </w:pPr>
+      <w:proofErr w:type="spellStart"/>
       <w:r>
         <w:t>Speciality</w:t>
       </w:r>
+      <w:proofErr w:type="spellEnd"/>
       <w:r>
         <w:t xml:space="preserve"> Library: </w:t>
       </w:r>
+      <w:proofErr w:type="spellStart"/>
       <w:r>
         <w:t>gson</w:t>
       </w:r>
-      <w:r>
-        <w:t>, geoip</w:t>
+      <w:proofErr w:type="spellEnd"/>
+      <w:r>
+        <w:t xml:space="preserve">, </w:t>
+      </w:r>
+      <w:proofErr w:type="spellStart"/>
+      <w:r>
+        <w:t>geoip</w:t>
+      </w:r>
+      <w:proofErr w:type="spellEnd"/>
+    </w:p>
+    <w:p>
+      <w:pPr>
+        <w:ind w:left="0"/>
+        <w:jc w:val="left"/>
+        <w:rPr>
+          <w:color w:val="0070C0"/>
+        </w:rPr>
+      </w:pPr>
+      <w:r>
+        <w:rPr>
+          <w:color w:val="0070C0"/>
+        </w:rPr>
+        <w:t>2</w:t>
+      </w:r>
+      <w:proofErr w:type="gramStart"/>
+      <w:r>
+        <w:rPr>
+          <w:color w:val="0070C0"/>
+        </w:rPr>
+        <w:t>/  System</w:t>
+      </w:r>
+      <w:proofErr w:type="gramEnd"/>
+      <w:r>
+        <w:rPr>
+          <w:color w:val="0070C0"/>
+        </w:rPr>
+        <w:t xml:space="preserve"> Architecture</w:t>
+      </w:r>
+    </w:p>
+    <w:p>
+      <w:pPr>
+        <w:ind w:left="0"/>
+        <w:jc w:val="left"/>
+      </w:pPr>
+      <w:r>
+        <w:t>My s</w:t>
+      </w:r>
+      <w:r>
+        <w:t>ystem includes 2 main architectures:</w:t>
+      </w:r>
+      <w:r>
+        <w:t xml:space="preserve"> one for Customer which applied </w:t>
+      </w:r>
+      <w:r>
+        <w:t xml:space="preserve">MEAN </w:t>
+      </w:r>
+      <w:r>
+        <w:t xml:space="preserve">stack technology and one for Administrator built in AngularJS with </w:t>
+      </w:r>
+      <w:r>
+        <w:t xml:space="preserve">Spring MVC </w:t>
+      </w:r>
+      <w:r>
+        <w:t>Hibernate.</w:t>
+      </w:r>
+    </w:p>
+    <w:p>
+      <w:pPr>
+        <w:ind w:left="0"/>
+        <w:jc w:val="left"/>
+      </w:pPr>
+      <w:r>
+        <w:t>They are built and deployed in 2 different server</w:t>
+      </w:r>
+      <w:r>
+        <w:t>s</w:t>
+      </w:r>
+      <w:r>
+        <w:t xml:space="preserve"> and they c</w:t>
+      </w:r>
+      <w:r>
+        <w:t>ommunicate through API</w:t>
+      </w:r>
+      <w:r>
+        <w:t xml:space="preserve"> </w:t>
+      </w:r>
+      <w:r>
+        <w:t>and file system</w:t>
+      </w:r>
+    </w:p>
+    <w:p>
+      <w:pPr>
+        <w:ind w:left="0"/>
+        <w:jc w:val="left"/>
+      </w:pPr>
+    </w:p>
+    <w:p>
+      <w:pPr>
+        <w:ind w:left="0"/>
+        <w:jc w:val="left"/>
+      </w:pPr>
+      <w:r>
+        <w:t>The picture below shows the very first background architecture of my system</w:t>
+      </w:r>
+    </w:p>
+    <w:p>
+      <w:pPr>
+        <w:ind w:left="0"/>
+        <w:jc w:val="left"/>
+        <w:rPr>
+          <w:color w:val="0070C0"/>
+        </w:rPr>
+      </w:pPr>
+      <w:r>
+        <w:rPr>
+          <w:noProof/>
+        </w:rPr>
+        <w:drawing>
+          <wp:inline distT="0" distB="0" distL="0" distR="0">
+            <wp:extent cx="5943600" cy="3602749"/>
+            <wp:effectExtent l="0" t="0" r="0" b="0"/>
+            <wp:docPr id="10" name="Picture 10" descr="C:\Users\cdo7\AppData\Local\Microsoft\Windows\INetCache\Content.Word\architecture 3.jpg"/>
+            <wp:cNvGraphicFramePr>
+              <a:graphicFrameLocks xmlns:a="http://schemas.openxmlformats.org/drawingml/2006/main" noChangeAspect="1"/>
+            </wp:cNvGraphicFramePr>
+            <a:graphic xmlns:a="http://schemas.openxmlformats.org/drawingml/2006/main">
+              <a:graphicData uri="http://schemas.openxmlformats.org/drawingml/2006/picture">
+                <pic:pic xmlns:pic="http://schemas.openxmlformats.org/drawingml/2006/picture">
+                  <pic:nvPicPr>
+                    <pic:cNvPr id="0" name="Picture 1" descr="C:\Users\cdo7\AppData\Local\Microsoft\Windows\INetCache\Content.Word\architecture 3.jpg"/>
+                    <pic:cNvPicPr>
+                      <a:picLocks noChangeAspect="1" noChangeArrowheads="1"/>
+                    </pic:cNvPicPr>
+                  </pic:nvPicPr>
+                  <pic:blipFill>
+                    <a:blip r:embed="rId29">
+                      <a:extLst>
+                        <a:ext uri="{28A0092B-C50C-407E-A947-70E740481C1C}">
+                          <a14:useLocalDpi xmlns:a14="http://schemas.microsoft.com/office/drawing/2010/main" val="0"/>
+                        </a:ext>
+                      </a:extLst>
+                    </a:blip>
+                    <a:srcRect/>
+                    <a:stretch>
+                      <a:fillRect/>
+                    </a:stretch>
+                  </pic:blipFill>
+                  <pic:spPr bwMode="auto">
+                    <a:xfrm>
+                      <a:off x="0" y="0"/>
+                      <a:ext cx="5943600" cy="3602749"/>
+                    </a:xfrm>
+                    <a:prstGeom prst="rect">
+                      <a:avLst/>
+                    </a:prstGeom>
+                    <a:noFill/>
+                    <a:ln>
+                      <a:noFill/>
+                    </a:ln>
+                  </pic:spPr>
+                </pic:pic>
+              </a:graphicData>
+            </a:graphic>
+          </wp:inline>
+        </w:drawing>
+      </w:r>
+    </w:p>
+    <w:p>
+      <w:pPr>
+        <w:ind w:left="0"/>
+        <w:jc w:val="left"/>
+      </w:pPr>
+      <w:r>
+        <w:t xml:space="preserve">Based on the system architecture above, you can easily see that the Clients which include Angular communicate with the Servers </w:t>
+      </w:r>
+      <w:r>
+        <w:t>through</w:t>
+      </w:r>
+      <w:r>
+        <w:t xml:space="preserve"> API. The first server built by Nodejs and Express framework connect to MongoDB and the second server build by Spring MVC connect to MySQL to store or provide data for client </w:t>
+      </w:r>
+      <w:r>
+        <w:t>through</w:t>
+      </w:r>
+      <w:r>
+        <w:t xml:space="preserve"> API.</w:t>
+      </w:r>
+    </w:p>
+    <w:p>
+      <w:pPr>
+        <w:ind w:left="0"/>
+        <w:jc w:val="left"/>
+        <w:rPr>
+          <w:color w:val="0070C0"/>
+        </w:rPr>
+      </w:pPr>
+    </w:p>
+    <w:p>
+      <w:pPr>
+        <w:ind w:left="0"/>
+        <w:jc w:val="left"/>
+      </w:pPr>
+      <w:r>
+        <w:t>Because of API, these 2 servers can work independently which means my system applied Microservice architecture</w:t>
+      </w:r>
+    </w:p>
+    <w:p>
+      <w:pPr>
+        <w:ind w:left="0"/>
+        <w:jc w:val="left"/>
+      </w:pPr>
+      <w:r>
+        <w:rPr>
+          <w:noProof/>
+        </w:rPr>
+        <w:lastRenderedPageBreak/>
+        <w:drawing>
+          <wp:inline distT="0" distB="0" distL="0" distR="0" wp14:anchorId="00E3F69D" wp14:editId="68DFA4EA">
+            <wp:extent cx="5943600" cy="4947285"/>
+            <wp:effectExtent l="0" t="0" r="0" b="5715"/>
+            <wp:docPr id="13" name="Picture 13"/>
+            <wp:cNvGraphicFramePr>
+              <a:graphicFrameLocks xmlns:a="http://schemas.openxmlformats.org/drawingml/2006/main" noChangeAspect="1"/>
+            </wp:cNvGraphicFramePr>
+            <a:graphic xmlns:a="http://schemas.openxmlformats.org/drawingml/2006/main">
+              <a:graphicData uri="http://schemas.openxmlformats.org/drawingml/2006/picture">
+                <pic:pic xmlns:pic="http://schemas.openxmlformats.org/drawingml/2006/picture">
+                  <pic:nvPicPr>
+                    <pic:cNvPr id="1" name=""/>
+                    <pic:cNvPicPr/>
+                  </pic:nvPicPr>
+                  <pic:blipFill>
+                    <a:blip r:embed="rId30"/>
+                    <a:stretch>
+                      <a:fillRect/>
+                    </a:stretch>
+                  </pic:blipFill>
+                  <pic:spPr>
+                    <a:xfrm>
+                      <a:off x="0" y="0"/>
+                      <a:ext cx="5943600" cy="4947285"/>
+                    </a:xfrm>
+                    <a:prstGeom prst="rect">
+                      <a:avLst/>
+                    </a:prstGeom>
+                  </pic:spPr>
+                </pic:pic>
+              </a:graphicData>
+            </a:graphic>
+          </wp:inline>
+        </w:drawing>
+      </w:r>
+    </w:p>
+    <w:p>
+      <w:pPr>
+        <w:ind w:left="0"/>
+        <w:jc w:val="left"/>
+      </w:pPr>
+      <w:r>
+        <w:t xml:space="preserve">Because of </w:t>
+      </w:r>
+      <w:r>
+        <w:t>Microservice</w:t>
+      </w:r>
+      <w:r>
+        <w:t xml:space="preserve">, I can use 2 kind of database system, </w:t>
+      </w:r>
+      <w:r>
+        <w:t>SQL suitable with Spring &amp; Mongo suitable with Express.</w:t>
+      </w:r>
+    </w:p>
+    <w:p>
+      <w:pPr>
+        <w:ind w:left="0"/>
+        <w:jc w:val="left"/>
+      </w:pPr>
+    </w:p>
+    <w:p>
+      <w:pPr>
+        <w:ind w:left="0"/>
+        <w:jc w:val="left"/>
+      </w:pPr>
+      <w:r>
+        <w:t>The picture below shows how these 2 database systems work together in my system</w:t>
+      </w:r>
+    </w:p>
+    <w:p>
+      <w:pPr>
+        <w:ind w:left="0"/>
+        <w:jc w:val="left"/>
+      </w:pPr>
+    </w:p>
+    <w:p>
+      <w:pPr>
+        <w:ind w:left="0"/>
+        <w:jc w:val="left"/>
+      </w:pPr>
+      <w:r>
+        <w:t xml:space="preserve">…… blab la </w:t>
+      </w:r>
+      <w:proofErr w:type="spellStart"/>
+      <w:r>
+        <w:t>bla</w:t>
+      </w:r>
+      <w:proofErr w:type="spellEnd"/>
+    </w:p>
+    <w:p>
+      <w:pPr>
+        <w:ind w:left="0"/>
+        <w:jc w:val="left"/>
+      </w:pPr>
+    </w:p>
+    <w:p>
+      <w:pPr>
+        <w:ind w:left="0"/>
+        <w:jc w:val="left"/>
+      </w:pPr>
+      <w:r>
+        <w:t xml:space="preserve">Based on </w:t>
+      </w:r>
+      <w:proofErr w:type="gramStart"/>
+      <w:r>
+        <w:t>these system architecture</w:t>
+      </w:r>
+      <w:proofErr w:type="gramEnd"/>
+      <w:r>
+        <w:t xml:space="preserve"> and ERD above, I created the class diagram </w:t>
+      </w:r>
+    </w:p>
+    <w:p>
+      <w:pPr>
+        <w:ind w:left="0"/>
+        <w:jc w:val="left"/>
+      </w:pPr>
+      <w:r>
+        <w:t xml:space="preserve">Because the </w:t>
+      </w:r>
+      <w:r>
+        <w:t>system</w:t>
+      </w:r>
+      <w:r>
+        <w:t xml:space="preserve"> is too </w:t>
+      </w:r>
+      <w:proofErr w:type="gramStart"/>
+      <w:r>
+        <w:t>big</w:t>
+      </w:r>
+      <w:proofErr w:type="gramEnd"/>
+      <w:r>
+        <w:t xml:space="preserve"> and I cannot draw </w:t>
+      </w:r>
+      <w:r>
+        <w:t xml:space="preserve">the class diagram </w:t>
+      </w:r>
+      <w:r>
+        <w:t xml:space="preserve">in one page, I separated it </w:t>
+      </w:r>
+      <w:r>
+        <w:t>into smaller class diagrams.</w:t>
+      </w:r>
+    </w:p>
+    <w:p>
+      <w:pPr>
+        <w:ind w:left="0"/>
+        <w:jc w:val="left"/>
+      </w:pPr>
+      <w:r>
+        <w:t>Mean stack technology class diagram:</w:t>
+      </w:r>
+    </w:p>
+    <w:p>
+      <w:pPr>
+        <w:ind w:left="0"/>
+        <w:jc w:val="left"/>
+      </w:pPr>
+      <w:r>
+        <w:t>Spring MVC hibernate diagram</w:t>
+      </w:r>
+    </w:p>
+    <w:p>
+      <w:pPr>
+        <w:ind w:left="0"/>
+        <w:jc w:val="left"/>
+      </w:pPr>
+      <w:r>
+        <w:t xml:space="preserve">Model </w:t>
+      </w:r>
+      <w:r>
+        <w:t xml:space="preserve">class </w:t>
+      </w:r>
+      <w:r>
+        <w:t>diagram</w:t>
+      </w:r>
+      <w:r>
+        <w:t>:</w:t>
+      </w:r>
+    </w:p>
+    <w:p>
+      <w:pPr>
+        <w:ind w:left="0"/>
+        <w:jc w:val="left"/>
+      </w:pPr>
+      <w:r>
+        <w:t>3 layer</w:t>
+      </w:r>
+      <w:r>
+        <w:t>s</w:t>
+      </w:r>
+      <w:r>
+        <w:t xml:space="preserve"> class diagram</w:t>
+      </w:r>
+    </w:p>
+    <w:p>
+      <w:pPr>
+        <w:ind w:left="0"/>
+        <w:jc w:val="left"/>
+      </w:pPr>
+      <w:r>
+        <w:t>Spring MVC class diagram</w:t>
+      </w:r>
+    </w:p>
+    <w:p>
+      <w:pPr>
+        <w:ind w:left="0"/>
+        <w:jc w:val="left"/>
+      </w:pPr>
+      <w:r>
+        <w:lastRenderedPageBreak/>
+        <w:t xml:space="preserve">According </w:t>
+      </w:r>
+      <w:r>
+        <w:t xml:space="preserve">to the class diagram above, you can easily see that </w:t>
+      </w:r>
+      <w:proofErr w:type="spellStart"/>
+      <w:r>
+        <w:t>AdminDAO</w:t>
+      </w:r>
+      <w:proofErr w:type="spellEnd"/>
+      <w:r>
+        <w:t xml:space="preserve"> uses Admin model</w:t>
+      </w:r>
+      <w:r>
+        <w:t>,</w:t>
+      </w:r>
+    </w:p>
+    <w:p>
+      <w:pPr>
+        <w:ind w:left="0"/>
+        <w:jc w:val="left"/>
+      </w:pPr>
+      <w:proofErr w:type="spellStart"/>
+      <w:r>
+        <w:t>AdminDAO</w:t>
+      </w:r>
+      <w:proofErr w:type="spellEnd"/>
+      <w:r>
+        <w:t xml:space="preserve"> contains </w:t>
+      </w:r>
+      <w:proofErr w:type="spellStart"/>
+      <w:r>
+        <w:t>getAllAdmin</w:t>
+      </w:r>
+      <w:proofErr w:type="spellEnd"/>
+      <w:r>
+        <w:t xml:space="preserve"> method which get add admin from database</w:t>
+      </w:r>
+    </w:p>
+    <w:p>
+      <w:pPr>
+        <w:ind w:left="0"/>
+        <w:jc w:val="left"/>
+      </w:pPr>
+    </w:p>
+    <w:p>
+      <w:pPr>
+        <w:ind w:left="0"/>
+        <w:jc w:val="left"/>
+        <w:rPr>
+          <w:color w:val="FF0000"/>
+        </w:rPr>
+      </w:pPr>
+      <w:r>
+        <w:rPr>
+          <w:color w:val="FF0000"/>
+        </w:rPr>
+        <w:t>VI/ Conclusion</w:t>
+      </w:r>
+    </w:p>
+    <w:p>
+      <w:pPr>
+        <w:ind w:left="0"/>
+        <w:jc w:val="left"/>
+      </w:pPr>
+      <w:r>
+        <w:t>Hotel business is a highly profitable industry but requires huge investment as well as having to meet the customer's demand.</w:t>
+      </w:r>
+      <w:r>
+        <w:t xml:space="preserve"> </w:t>
+      </w:r>
+      <w:r>
+        <w:t xml:space="preserve">However, managing the hotels is not easy, </w:t>
+      </w:r>
+      <w:r>
+        <w:t>Therefore, hotel m</w:t>
+      </w:r>
+      <w:r>
+        <w:t xml:space="preserve">anagement system is </w:t>
+      </w:r>
+      <w:proofErr w:type="gramStart"/>
+      <w:r>
+        <w:t>really important</w:t>
+      </w:r>
+      <w:proofErr w:type="gramEnd"/>
+      <w:r>
+        <w:t xml:space="preserve">. </w:t>
+      </w:r>
+      <w:r>
+        <w:t>The key</w:t>
+      </w:r>
+      <w:r>
+        <w:t xml:space="preserve"> of hotel business is service which means</w:t>
+      </w:r>
+      <w:r>
+        <w:t xml:space="preserve"> pleasure the customers</w:t>
+      </w:r>
+      <w:r>
+        <w:t xml:space="preserve">. </w:t>
+      </w:r>
+      <w:r>
+        <w:t>G</w:t>
+      </w:r>
+      <w:r>
+        <w:t>ood management system brings higher profit</w:t>
+      </w:r>
+      <w:r>
+        <w:t xml:space="preserve">. </w:t>
+      </w:r>
+    </w:p>
+    <w:p>
+      <w:pPr>
+        <w:ind w:left="0"/>
+        <w:jc w:val="left"/>
+      </w:pPr>
+    </w:p>
+    <w:p>
+      <w:pPr>
+        <w:ind w:left="0"/>
+        <w:jc w:val="left"/>
+      </w:pPr>
+      <w:r>
+        <w:t>After applied MEAN stack and Spring MVC to implements Hotel Booking system, I recognize that</w:t>
+      </w:r>
+      <w:r>
+        <w:t xml:space="preserve"> my system has f</w:t>
+      </w:r>
+      <w:r>
+        <w:t>riendly user interface</w:t>
+      </w:r>
+      <w:r>
+        <w:t>, h</w:t>
+      </w:r>
+      <w:r>
+        <w:t>igh performance</w:t>
+      </w:r>
+      <w:r>
+        <w:t xml:space="preserve"> with d</w:t>
+      </w:r>
+      <w:r>
+        <w:t>ynamically loading</w:t>
+      </w:r>
+      <w:r>
+        <w:t>. Moreover, with t</w:t>
+      </w:r>
+      <w:r>
+        <w:t>racking customer’s behavior</w:t>
+      </w:r>
+      <w:r>
+        <w:t xml:space="preserve"> feature, you can easily know what customers like and what they don’t </w:t>
+      </w:r>
+      <w:proofErr w:type="gramStart"/>
+      <w:r>
+        <w:t>in order to</w:t>
+      </w:r>
+      <w:proofErr w:type="gramEnd"/>
+      <w:r>
+        <w:t xml:space="preserve"> i</w:t>
+      </w:r>
+      <w:r>
+        <w:t>mprove system day by day</w:t>
+      </w:r>
+      <w:r>
+        <w:t xml:space="preserve"> to match with customers ‘s </w:t>
+      </w:r>
+      <w:r>
+        <w:t>wish</w:t>
+      </w:r>
+      <w:r>
+        <w:t>.</w:t>
+      </w:r>
+    </w:p>
+    <w:p>
+      <w:pPr>
+        <w:ind w:left="0"/>
+        <w:jc w:val="left"/>
+      </w:pPr>
+    </w:p>
+    <w:p>
+      <w:pPr>
+        <w:ind w:left="0"/>
+        <w:jc w:val="left"/>
+      </w:pPr>
+      <w:r>
+        <w:t>In the future, I will add more features, apply machine learning with enough data collection</w:t>
+      </w:r>
+    </w:p>
+    <w:p>
+      <w:pPr>
+        <w:ind w:left="0"/>
+        <w:jc w:val="left"/>
+      </w:pPr>
+      <w:r>
+        <w:t>After thesis</w:t>
+      </w:r>
+      <w:r>
+        <w:t>, I have</w:t>
+      </w:r>
+      <w:r>
+        <w:t xml:space="preserve"> learn</w:t>
+      </w:r>
+      <w:r>
+        <w:t>t</w:t>
+      </w:r>
+      <w:r>
+        <w:t xml:space="preserve"> a lot of new things</w:t>
+      </w:r>
+      <w:r>
+        <w:t>, I learnt</w:t>
+      </w:r>
+      <w:r>
+        <w:t xml:space="preserve"> a lot of technologies</w:t>
+      </w:r>
+      <w:r>
+        <w:t xml:space="preserve"> such as</w:t>
+      </w:r>
+      <w:r>
+        <w:t xml:space="preserve"> AngularJS, Angular 2, MongoDB, Spring MVC, Nodejs, Express Framewo</w:t>
+      </w:r>
+      <w:r>
+        <w:t xml:space="preserve">rk. </w:t>
+      </w:r>
+      <w:r>
+        <w:t>I can w</w:t>
+      </w:r>
+      <w:r>
+        <w:t>ork</w:t>
+      </w:r>
+      <w:r>
+        <w:t xml:space="preserve"> </w:t>
+      </w:r>
+      <w:r>
+        <w:t>with a lot of frameworks</w:t>
+      </w:r>
+      <w:r>
+        <w:t xml:space="preserve"> and </w:t>
+      </w:r>
+      <w:r>
+        <w:t xml:space="preserve">I have </w:t>
       </w:r>
       <w:bookmarkStart w:id="0" w:name="_GoBack"/>
       <w:bookmarkEnd w:id="0"/>
+      <w:r>
+        <w:t>a</w:t>
+      </w:r>
+      <w:r>
+        <w:t>bility to learn new technology</w:t>
+      </w:r>
+      <w:r>
+        <w:t xml:space="preserve">. </w:t>
+      </w:r>
+      <w:r>
+        <w:t>I also had a lot of e</w:t>
+      </w:r>
+      <w:r>
+        <w:t>xperience in building single page application</w:t>
+      </w:r>
+      <w:r>
+        <w:t>. I will i</w:t>
+      </w:r>
+      <w:r>
+        <w:t>mprove myself in the future for working in professional environment</w:t>
+      </w:r>
+    </w:p>
+    <w:p>
+      <w:pPr>
+        <w:ind w:left="0"/>
+        <w:jc w:val="left"/>
+      </w:pPr>
     </w:p>
     <w:sectPr>
       <w:pgSz w:w="12240" w:h="15840"/>
@@ -6568,8 +7719,8 @@
 </file>
 
 <file path=word/numbering.xml><?xml version="1.0" encoding="utf-8"?>
-<w:numbering xmlns:wpc="http://schemas.microsoft.com/office/word/2010/wordprocessingCanvas" xmlns:mc="http://schemas.openxmlformats.org/markup-compatibility/2006" xmlns:o="urn:schemas-microsoft-com:office:office" xmlns:r="http://schemas.openxmlformats.org/officeDocument/2006/relationships" xmlns:m="http://schemas.openxmlformats.org/officeDocument/2006/math" xmlns:v="urn:schemas-microsoft-com:vml" xmlns:wp14="http://schemas.microsoft.com/office/word/2010/wordprocessingDrawing" xmlns:wp="http://schemas.openxmlformats.org/drawingml/2006/wordprocessingDrawing" xmlns:w10="urn:schemas-microsoft-com:office:word" xmlns:w="http://schemas.openxmlformats.org/wordprocessingml/2006/main" xmlns:w14="http://schemas.microsoft.com/office/word/2010/wordml" xmlns:w15="http://schemas.microsoft.com/office/word/2012/wordml" xmlns:wpg="http://schemas.microsoft.com/office/word/2010/wordprocessingGroup" xmlns:wpi="http://schemas.microsoft.com/office/word/2010/wordprocessingInk" xmlns:wne="http://schemas.microsoft.com/office/word/2006/wordml" xmlns:wps="http://schemas.microsoft.com/office/word/2010/wordprocessingShape" mc:Ignorable="w14 w15 wp14">
-  <w:abstractNum w:abstractNumId="0">
+<w:numbering xmlns:wpc="http://schemas.microsoft.com/office/word/2010/wordprocessingCanvas" xmlns:cx="http://schemas.microsoft.com/office/drawing/2014/chartex" xmlns:cx1="http://schemas.microsoft.com/office/drawing/2015/9/8/chartex" xmlns:cx2="http://schemas.microsoft.com/office/drawing/2015/10/21/chartex" xmlns:cx3="http://schemas.microsoft.com/office/drawing/2016/5/9/chartex" xmlns:cx4="http://schemas.microsoft.com/office/drawing/2016/5/10/chartex" xmlns:cx5="http://schemas.microsoft.com/office/drawing/2016/5/11/chartex" xmlns:cx6="http://schemas.microsoft.com/office/drawing/2016/5/12/chartex" xmlns:cx7="http://schemas.microsoft.com/office/drawing/2016/5/13/chartex" xmlns:cx8="http://schemas.microsoft.com/office/drawing/2016/5/14/chartex" xmlns:mc="http://schemas.openxmlformats.org/markup-compatibility/2006" xmlns:aink="http://schemas.microsoft.com/office/drawing/2016/ink" xmlns:am3d="http://schemas.microsoft.com/office/drawing/2017/model3d" xmlns:o="urn:schemas-microsoft-com:office:office" xmlns:r="http://schemas.openxmlformats.org/officeDocument/2006/relationships" xmlns:m="http://schemas.openxmlformats.org/officeDocument/2006/math" xmlns:v="urn:schemas-microsoft-com:vml" xmlns:wp14="http://schemas.microsoft.com/office/word/2010/wordprocessingDrawing" xmlns:wp="http://schemas.openxmlformats.org/drawingml/2006/wordprocessingDrawing" xmlns:w10="urn:schemas-microsoft-com:office:word" xmlns:w="http://schemas.openxmlformats.org/wordprocessingml/2006/main" xmlns:w14="http://schemas.microsoft.com/office/word/2010/wordml" xmlns:w15="http://schemas.microsoft.com/office/word/2012/wordml" xmlns:w16cid="http://schemas.microsoft.com/office/word/2016/wordml/cid" xmlns:w16se="http://schemas.microsoft.com/office/word/2015/wordml/symex" xmlns:wpg="http://schemas.microsoft.com/office/word/2010/wordprocessingGroup" xmlns:wpi="http://schemas.microsoft.com/office/word/2010/wordprocessingInk" xmlns:wne="http://schemas.microsoft.com/office/word/2006/wordml" xmlns:wps="http://schemas.microsoft.com/office/word/2010/wordprocessingShape" mc:Ignorable="w14 w15 w16se w16cid wp14">
+  <w:abstractNum w:abstractNumId="0" w15:restartNumberingAfterBreak="0">
     <w:nsid w:val="19190F01"/>
     <w:multiLevelType w:val="hybridMultilevel"/>
     <w:tmpl w:val="5100DDE8"/>
@@ -6682,7 +7833,7 @@
       </w:rPr>
     </w:lvl>
   </w:abstractNum>
-  <w:abstractNum w:abstractNumId="1">
+  <w:abstractNum w:abstractNumId="1" w15:restartNumberingAfterBreak="0">
     <w:nsid w:val="1E03013F"/>
     <w:multiLevelType w:val="hybridMultilevel"/>
     <w:tmpl w:val="06C40344"/>
@@ -6795,7 +7946,7 @@
       </w:rPr>
     </w:lvl>
   </w:abstractNum>
-  <w:abstractNum w:abstractNumId="2">
+  <w:abstractNum w:abstractNumId="2" w15:restartNumberingAfterBreak="0">
     <w:nsid w:val="28697029"/>
     <w:multiLevelType w:val="hybridMultilevel"/>
     <w:tmpl w:val="85C8D876"/>
@@ -6884,7 +8035,7 @@
       </w:pPr>
     </w:lvl>
   </w:abstractNum>
-  <w:abstractNum w:abstractNumId="3">
+  <w:abstractNum w:abstractNumId="3" w15:restartNumberingAfterBreak="0">
     <w:nsid w:val="2D695B10"/>
     <w:multiLevelType w:val="hybridMultilevel"/>
     <w:tmpl w:val="72F45F06"/>
@@ -6996,7 +8147,7 @@
       </w:rPr>
     </w:lvl>
   </w:abstractNum>
-  <w:abstractNum w:abstractNumId="4">
+  <w:abstractNum w:abstractNumId="4" w15:restartNumberingAfterBreak="0">
     <w:nsid w:val="39E9608F"/>
     <w:multiLevelType w:val="hybridMultilevel"/>
     <w:tmpl w:val="A6E4F0A6"/>
@@ -7109,7 +8260,7 @@
       </w:rPr>
     </w:lvl>
   </w:abstractNum>
-  <w:abstractNum w:abstractNumId="5">
+  <w:abstractNum w:abstractNumId="5" w15:restartNumberingAfterBreak="0">
     <w:nsid w:val="571627DC"/>
     <w:multiLevelType w:val="hybridMultilevel"/>
     <w:tmpl w:val="1F04412A"/>
@@ -7222,7 +8373,7 @@
       </w:rPr>
     </w:lvl>
   </w:abstractNum>
-  <w:abstractNum w:abstractNumId="6">
+  <w:abstractNum w:abstractNumId="6" w15:restartNumberingAfterBreak="0">
     <w:nsid w:val="6DE9477F"/>
     <w:multiLevelType w:val="hybridMultilevel"/>
     <w:tmpl w:val="85C8D876"/>
@@ -7336,7 +8487,7 @@
 </file>
 
 <file path=word/styles.xml><?xml version="1.0" encoding="utf-8"?>
-<w:styles xmlns:mc="http://schemas.openxmlformats.org/markup-compatibility/2006" xmlns:r="http://schemas.openxmlformats.org/officeDocument/2006/relationships" xmlns:w="http://schemas.openxmlformats.org/wordprocessingml/2006/main" xmlns:w14="http://schemas.microsoft.com/office/word/2010/wordml" xmlns:w15="http://schemas.microsoft.com/office/word/2012/wordml" mc:Ignorable="w14 w15">
+<w:styles xmlns:mc="http://schemas.openxmlformats.org/markup-compatibility/2006" xmlns:r="http://schemas.openxmlformats.org/officeDocument/2006/relationships" xmlns:w="http://schemas.openxmlformats.org/wordprocessingml/2006/main" xmlns:w14="http://schemas.microsoft.com/office/word/2010/wordml" xmlns:w15="http://schemas.microsoft.com/office/word/2012/wordml" xmlns:w16cid="http://schemas.microsoft.com/office/word/2016/wordml/cid" xmlns:w16se="http://schemas.microsoft.com/office/word/2015/wordml/symex" mc:Ignorable="w14 w15 w16se w16cid">
   <w:docDefaults>
     <w:rPrDefault>
       <w:rPr>
@@ -7352,7 +8503,7 @@
       </w:pPr>
     </w:pPrDefault>
   </w:docDefaults>
-  <w:latentStyles w:defLockedState="0" w:defUIPriority="99" w:defSemiHidden="0" w:defUnhideWhenUsed="0" w:defQFormat="0" w:count="371">
+  <w:latentStyles w:defLockedState="0" w:defUIPriority="99" w:defSemiHidden="0" w:defUnhideWhenUsed="0" w:defQFormat="0" w:count="375">
     <w:lsdException w:name="Normal" w:uiPriority="0" w:qFormat="1"/>
     <w:lsdException w:name="heading 1" w:uiPriority="9" w:qFormat="1"/>
     <w:lsdException w:name="heading 2" w:semiHidden="1" w:uiPriority="9" w:unhideWhenUsed="1" w:qFormat="1"/>
@@ -7724,6 +8875,10 @@
     <w:lsdException w:name="List Table 5 Dark Accent 6" w:uiPriority="50"/>
     <w:lsdException w:name="List Table 6 Colorful Accent 6" w:uiPriority="51"/>
     <w:lsdException w:name="List Table 7 Colorful Accent 6" w:uiPriority="52"/>
+    <w:lsdException w:name="Mention" w:semiHidden="1" w:unhideWhenUsed="1"/>
+    <w:lsdException w:name="Smart Hyperlink" w:semiHidden="1" w:unhideWhenUsed="1"/>
+    <w:lsdException w:name="Hashtag" w:semiHidden="1" w:unhideWhenUsed="1"/>
+    <w:lsdException w:name="Unresolved Mention" w:semiHidden="1" w:unhideWhenUsed="1"/>
   </w:latentStyles>
   <w:style w:type="paragraph" w:default="1" w:styleId="Normal">
     <w:name w:val="Normal"/>
@@ -7834,8 +8989,8 @@
       <w:u w:val="single"/>
     </w:rPr>
   </w:style>
-  <w:style w:type="character" w:customStyle="1" w:styleId="UnresolvedMention">
-    <w:name w:val="Unresolved Mention"/>
+  <w:style w:type="character" w:customStyle="1" w:styleId="UnresolvedMention1">
+    <w:name w:val="Unresolved Mention1"/>
     <w:basedOn w:val="DefaultParagraphFont"/>
     <w:uiPriority w:val="99"/>
     <w:semiHidden/>

</xml_diff>

<commit_message>
add class diagram data
</commit_message>
<xml_diff>
--- a/thesis-report.docx
+++ b/thesis-report.docx
@@ -3047,6 +3047,52 @@
     </w:p>
     <w:p>
       <w:pPr>
+        <w:jc w:val="left"/>
+      </w:pPr>
+      <w:r>
+        <w:t>No entity relationship =&gt; don’t need to define the structure</w:t>
+      </w:r>
+    </w:p>
+    <w:p>
+      <w:pPr>
+        <w:jc w:val="left"/>
+      </w:pPr>
+      <w:r>
+        <w:t>-</w:t>
+      </w:r>
+      <w:r>
+        <w:tab/>
+        <w:t xml:space="preserve">stores data in JSON-like documents =&gt; easily work with </w:t>
+      </w:r>
+      <w:proofErr w:type="spellStart"/>
+      <w:r>
+        <w:t>javascript</w:t>
+      </w:r>
+      <w:proofErr w:type="spellEnd"/>
+      <w:r>
+        <w:t xml:space="preserve">, Angular, </w:t>
+      </w:r>
+      <w:proofErr w:type="spellStart"/>
+      <w:r>
+        <w:t>nodejs</w:t>
+      </w:r>
+      <w:proofErr w:type="spellEnd"/>
+    </w:p>
+    <w:p>
+      <w:pPr>
+        <w:jc w:val="left"/>
+      </w:pPr>
+      <w:r>
+        <w:lastRenderedPageBreak/>
+        <w:t>-</w:t>
+      </w:r>
+      <w:r>
+        <w:tab/>
+        <w:t>redundant data but high performance (Related information is stored together for fast query) =&gt; Optimize Query Performance</w:t>
+      </w:r>
+    </w:p>
+    <w:p>
+      <w:pPr>
         <w:spacing w:before="0" w:after="160"/>
         <w:ind w:left="0"/>
         <w:jc w:val="left"/>
@@ -3072,7 +3118,6 @@
         <w:rPr>
           <w:rFonts w:eastAsia="Calibri" w:cs="Calibri"/>
         </w:rPr>
-        <w:lastRenderedPageBreak/>
         <w:t>3.</w:t>
       </w:r>
       <w:r>
@@ -3388,7 +3433,6 @@
         <w:rPr>
           <w:color w:val="FF0000"/>
         </w:rPr>
-        <w:lastRenderedPageBreak/>
         <w:t>II/ Background</w:t>
       </w:r>
     </w:p>
@@ -3622,6 +3666,7 @@
         <w:jc w:val="left"/>
       </w:pPr>
       <w:r>
+        <w:lastRenderedPageBreak/>
         <w:t>Controllers act as an interface between Model and View components to process all the business logic and incoming requests, manipulate data using the Model component and interact with the Views to render the final output. For example, the Customer controller will handle all the interactions and inputs from the Customer View and update the database using the Customer Model. The same controller will be used to view the Customer data.</w:t>
       </w:r>
     </w:p>
@@ -3637,7 +3682,6 @@
         <w:jc w:val="left"/>
       </w:pPr>
       <w:r>
-        <w:lastRenderedPageBreak/>
         <w:t xml:space="preserve">A MVC framework on the other hand makes it easier </w:t>
       </w:r>
       <w:r>
@@ -4092,7 +4136,6 @@
         <w:rPr>
           <w:color w:val="0070C0"/>
         </w:rPr>
-        <w:lastRenderedPageBreak/>
         <w:t>3</w:t>
       </w:r>
       <w:r>
@@ -4450,7 +4493,6 @@
         <w:rPr>
           <w:color w:val="0070C0"/>
         </w:rPr>
-        <w:lastRenderedPageBreak/>
         <w:t>3</w:t>
       </w:r>
       <w:r>
@@ -4717,7 +4759,6 @@
         <w:rPr>
           <w:color w:val="0070C0"/>
         </w:rPr>
-        <w:lastRenderedPageBreak/>
         <w:t>4</w:t>
       </w:r>
       <w:r>
@@ -5137,7 +5178,17 @@
                 <w:sz w:val="22"/>
                 <w:szCs w:val="22"/>
               </w:rPr>
-              <w:t>201 (Created), 'Location' header with link to /rooms/{id} containing new ID.</w:t>
+              <w:t xml:space="preserve">201 (Created), 'Location' header with link to /rooms/{id} </w:t>
+            </w:r>
+            <w:r>
+              <w:rPr>
+                <w:rFonts w:cs="Helvetica"/>
+                <w:color w:val="333333"/>
+                <w:sz w:val="22"/>
+                <w:szCs w:val="22"/>
+              </w:rPr>
+              <w:lastRenderedPageBreak/>
+              <w:t>containing new ID.</w:t>
             </w:r>
           </w:p>
         </w:tc>
@@ -5174,6 +5225,7 @@
                 <w:sz w:val="22"/>
                 <w:szCs w:val="22"/>
               </w:rPr>
+              <w:lastRenderedPageBreak/>
               <w:t>404 (Not Found), 409 (Conflict) if resource already exists.</w:t>
             </w:r>
           </w:p>
@@ -5216,7 +5268,6 @@
                 <w:sz w:val="22"/>
                 <w:szCs w:val="22"/>
               </w:rPr>
-              <w:lastRenderedPageBreak/>
               <w:t>GET</w:t>
             </w:r>
           </w:p>
@@ -5812,6 +5863,7 @@
           <w:color w:val="000000"/>
           <w:szCs w:val="21"/>
         </w:rPr>
+        <w:lastRenderedPageBreak/>
         <w:t>RESTFul</w:t>
       </w:r>
       <w:proofErr w:type="spellEnd"/>
@@ -5883,7 +5935,6 @@
         <w:rPr>
           <w:color w:val="0070C0"/>
         </w:rPr>
-        <w:lastRenderedPageBreak/>
         <w:t>5</w:t>
       </w:r>
       <w:r>
@@ -6379,7 +6430,6 @@
         <w:rPr>
           <w:color w:val="0070C0"/>
         </w:rPr>
-        <w:lastRenderedPageBreak/>
         <w:t>6</w:t>
       </w:r>
       <w:r>
@@ -6619,7 +6669,11 @@
         <w:t>each server doesn’t have to do a lot of job</w:t>
       </w:r>
       <w:r>
-        <w:t xml:space="preserve"> and they communicate through API. </w:t>
+        <w:t xml:space="preserve"> </w:t>
+      </w:r>
+      <w:r>
+        <w:lastRenderedPageBreak/>
+        <w:t xml:space="preserve">and they communicate through API. </w:t>
       </w:r>
       <w:r>
         <w:t xml:space="preserve">Because of API, these 2 servers can work independently which means </w:t>
@@ -6655,7 +6709,6 @@
         <w:rPr>
           <w:noProof/>
         </w:rPr>
-        <w:lastRenderedPageBreak/>
         <w:drawing>
           <wp:inline distT="0" distB="0" distL="0" distR="0" wp14:anchorId="30E5BD67" wp14:editId="789FEAC3">
             <wp:extent cx="5943600" cy="5133975"/>
@@ -6854,6 +6907,7 @@
         <w:jc w:val="left"/>
       </w:pPr>
       <w:r>
+        <w:lastRenderedPageBreak/>
         <w:t>The second main system architecture run on server which was built and deployed by J</w:t>
       </w:r>
       <w:r>
@@ -13780,12 +13834,140 @@
         <w:ind w:left="0"/>
         <w:jc w:val="left"/>
       </w:pPr>
+    </w:p>
+    <w:p>
+      <w:pPr>
+        <w:ind w:left="0"/>
+        <w:jc w:val="left"/>
+      </w:pPr>
+    </w:p>
+    <w:p>
+      <w:pPr>
+        <w:ind w:left="0"/>
+        <w:jc w:val="left"/>
+      </w:pPr>
       <w:r>
         <w:t>Helper class</w:t>
       </w:r>
       <w:r>
         <w:t xml:space="preserve"> contains </w:t>
       </w:r>
+      <w:proofErr w:type="spellStart"/>
+      <w:r>
+        <w:t>DateTimeCalculator</w:t>
+      </w:r>
+      <w:proofErr w:type="spellEnd"/>
+      <w:r>
+        <w:t xml:space="preserve">, </w:t>
+      </w:r>
+    </w:p>
+    <w:p>
+      <w:pPr>
+        <w:ind w:left="0"/>
+        <w:jc w:val="left"/>
+      </w:pPr>
+    </w:p>
+    <w:p>
+      <w:pPr>
+        <w:ind w:left="0"/>
+        <w:jc w:val="left"/>
+      </w:pPr>
+      <w:proofErr w:type="spellStart"/>
+      <w:r>
+        <w:t>DateTimeCalculator</w:t>
+      </w:r>
+      <w:proofErr w:type="spellEnd"/>
+      <w:r>
+        <w:t xml:space="preserve">: </w:t>
+      </w:r>
+      <w:proofErr w:type="spellStart"/>
+      <w:r>
+        <w:t>getToday</w:t>
+      </w:r>
+      <w:proofErr w:type="spellEnd"/>
+      <w:r>
+        <w:t>()</w:t>
+      </w:r>
+      <w:r>
+        <w:t xml:space="preserve">, </w:t>
+      </w:r>
+      <w:proofErr w:type="spellStart"/>
+      <w:r>
+        <w:t>getTimeToday</w:t>
+      </w:r>
+      <w:proofErr w:type="spellEnd"/>
+      <w:r>
+        <w:t>()</w:t>
+      </w:r>
+      <w:r>
+        <w:t xml:space="preserve">, </w:t>
+      </w:r>
+      <w:proofErr w:type="spellStart"/>
+      <w:r>
+        <w:t>getDateFormated</w:t>
+      </w:r>
+      <w:proofErr w:type="spellEnd"/>
+      <w:r>
+        <w:t xml:space="preserve">(String </w:t>
+      </w:r>
+      <w:proofErr w:type="spellStart"/>
+      <w:r>
+        <w:t>strDate</w:t>
+      </w:r>
+      <w:proofErr w:type="spellEnd"/>
+      <w:r>
+        <w:t>)</w:t>
+      </w:r>
+      <w:r>
+        <w:t xml:space="preserve">, </w:t>
+      </w:r>
+      <w:proofErr w:type="spellStart"/>
+      <w:r>
+        <w:t>formatDateTime</w:t>
+      </w:r>
+      <w:proofErr w:type="spellEnd"/>
+      <w:r>
+        <w:t xml:space="preserve">(String </w:t>
+      </w:r>
+      <w:proofErr w:type="spellStart"/>
+      <w:r>
+        <w:t>dateTime</w:t>
+      </w:r>
+      <w:proofErr w:type="spellEnd"/>
+      <w:r>
+        <w:t>, String format)</w:t>
+      </w:r>
+      <w:r>
+        <w:t xml:space="preserve">, </w:t>
+      </w:r>
+      <w:proofErr w:type="spellStart"/>
+      <w:r>
+        <w:t>getICTDateTime</w:t>
+      </w:r>
+      <w:proofErr w:type="spellEnd"/>
+      <w:r>
+        <w:t>(String dateTime)</w:t>
+      </w:r>
+      <w:bookmarkStart w:id="0" w:name="_GoBack"/>
+      <w:bookmarkEnd w:id="0"/>
+    </w:p>
+    <w:p>
+      <w:pPr>
+        <w:ind w:left="0"/>
+        <w:jc w:val="left"/>
+      </w:pPr>
+    </w:p>
+    <w:p>
+      <w:pPr>
+        <w:ind w:left="0"/>
+        <w:jc w:val="left"/>
+      </w:pPr>
+    </w:p>
+    <w:p>
+      <w:pPr>
+        <w:ind w:left="0"/>
+        <w:jc w:val="left"/>
+      </w:pPr>
     </w:p>
     <w:p>
       <w:pPr>
@@ -13873,10 +14055,7 @@
       <w:proofErr w:type="spellStart"/>
       <w:proofErr w:type="gramStart"/>
       <w:r>
-        <w:t>G</w:t>
-      </w:r>
-      <w:r>
-        <w:t>etRoomByID</w:t>
+        <w:t>GetRoomByID</w:t>
       </w:r>
       <w:proofErr w:type="spellEnd"/>
       <w:r>
@@ -13914,16 +14093,7 @@
         <w:t>String name)</w:t>
       </w:r>
       <w:r>
-        <w:t xml:space="preserve"> </w:t>
-      </w:r>
-      <w:r>
-        <w:t xml:space="preserve">return all room by the </w:t>
-      </w:r>
-      <w:r>
-        <w:t>name</w:t>
-      </w:r>
-      <w:r>
-        <w:t xml:space="preserve"> as parameter</w:t>
+        <w:t xml:space="preserve"> return all room by the name as parameter</w:t>
       </w:r>
     </w:p>
     <w:p>
@@ -13942,10 +14112,7 @@
       </w:r>
       <w:proofErr w:type="gramEnd"/>
       <w:r>
-        <w:t>);</w:t>
-      </w:r>
-      <w:r>
-        <w:t xml:space="preserve"> return</w:t>
+        <w:t>); return</w:t>
       </w:r>
       <w:r>
         <w:t xml:space="preserve"> the list of</w:t>
@@ -13979,13 +14146,7 @@
         <w:t>)</w:t>
       </w:r>
       <w:r>
-        <w:t xml:space="preserve">: </w:t>
-      </w:r>
-      <w:r>
-        <w:t xml:space="preserve">return </w:t>
-      </w:r>
-      <w:r>
-        <w:t>the total number of room</w:t>
+        <w:t>: return the total number of room</w:t>
       </w:r>
     </w:p>
     <w:p>
@@ -14485,6 +14646,7 @@
         <w:jc w:val="left"/>
       </w:pPr>
       <w:r>
+        <w:lastRenderedPageBreak/>
         <w:t xml:space="preserve">    public void </w:t>
       </w:r>
       <w:proofErr w:type="spellStart"/>
@@ -14699,7 +14861,6 @@
         <w:jc w:val="left"/>
       </w:pPr>
       <w:r>
-        <w:lastRenderedPageBreak/>
         <w:t xml:space="preserve">    public void </w:t>
       </w:r>
       <w:proofErr w:type="spellStart"/>
@@ -14830,8 +14991,6 @@
         <w:ind w:left="0"/>
         <w:jc w:val="left"/>
       </w:pPr>
-      <w:bookmarkStart w:id="0" w:name="_GoBack"/>
-      <w:bookmarkEnd w:id="0"/>
     </w:p>
     <w:p>
       <w:pPr>
@@ -14847,6 +15006,226 @@
         <w:ind w:left="0"/>
         <w:jc w:val="left"/>
       </w:pPr>
+      <w:r>
+        <w:t>Database:</w:t>
+      </w:r>
+    </w:p>
+    <w:p>
+      <w:pPr>
+        <w:ind w:left="0"/>
+        <w:jc w:val="left"/>
+      </w:pPr>
+      <w:r>
+        <w:t>A Customer has id, name, username, address</w:t>
+      </w:r>
+    </w:p>
+    <w:p>
+      <w:pPr>
+        <w:ind w:left="0"/>
+        <w:jc w:val="left"/>
+      </w:pPr>
+      <w:r>
+        <w:t xml:space="preserve">A customer can book rooms, each room will </w:t>
+      </w:r>
+      <w:proofErr w:type="gramStart"/>
+      <w:r>
+        <w:t>contains</w:t>
+      </w:r>
+      <w:proofErr w:type="gramEnd"/>
+      <w:r>
+        <w:t xml:space="preserve"> </w:t>
+      </w:r>
+      <w:proofErr w:type="spellStart"/>
+      <w:r>
+        <w:t>booked_by</w:t>
+      </w:r>
+      <w:proofErr w:type="spellEnd"/>
+      <w:r>
+        <w:t xml:space="preserve"> field which stored the username of the customer</w:t>
+      </w:r>
+    </w:p>
+    <w:p>
+      <w:pPr>
+        <w:ind w:left="0"/>
+        <w:jc w:val="left"/>
+      </w:pPr>
+      <w:proofErr w:type="gramStart"/>
+      <w:r>
+        <w:t>A</w:t>
+      </w:r>
+      <w:proofErr w:type="gramEnd"/>
+      <w:r>
+        <w:t xml:space="preserve"> administrator </w:t>
+      </w:r>
+    </w:p>
+    <w:p>
+      <w:pPr>
+        <w:ind w:left="0"/>
+        <w:jc w:val="left"/>
+      </w:pPr>
+    </w:p>
+    <w:p>
+      <w:pPr>
+        <w:jc w:val="left"/>
+        <w:rPr>
+          <w:color w:val="000000" w:themeColor="text1"/>
+        </w:rPr>
+      </w:pPr>
+      <w:r>
+        <w:t>-</w:t>
+      </w:r>
+      <w:r>
+        <w:tab/>
+      </w:r>
+      <w:r>
+        <w:rPr>
+          <w:color w:val="000000" w:themeColor="text1"/>
+        </w:rPr>
+        <w:t>Show all collections</w:t>
+      </w:r>
+      <w:r>
+        <w:rPr>
+          <w:color w:val="000000" w:themeColor="text1"/>
+        </w:rPr>
+        <w:t xml:space="preserve"> and describe</w:t>
+      </w:r>
+      <w:r>
+        <w:rPr>
+          <w:color w:val="000000" w:themeColor="text1"/>
+        </w:rPr>
+        <w:t xml:space="preserve"> =&gt; give image</w:t>
+      </w:r>
+    </w:p>
+    <w:p>
+      <w:pPr>
+        <w:jc w:val="left"/>
+      </w:pPr>
+    </w:p>
+    <w:p>
+      <w:pPr>
+        <w:jc w:val="left"/>
+      </w:pPr>
+      <w:r>
+        <w:t>-</w:t>
+      </w:r>
+      <w:r>
+        <w:tab/>
+        <w:t>Some related field in collections:</w:t>
+      </w:r>
+    </w:p>
+    <w:p>
+      <w:pPr>
+        <w:jc w:val="left"/>
+      </w:pPr>
+      <w:r>
+        <w:t>-</w:t>
+      </w:r>
+      <w:r>
+        <w:tab/>
+        <w:t>customer has activity store in activity collection</w:t>
+      </w:r>
+    </w:p>
+    <w:p>
+      <w:pPr>
+        <w:jc w:val="left"/>
+      </w:pPr>
+      <w:r>
+        <w:t>-</w:t>
+      </w:r>
+      <w:r>
+        <w:tab/>
+        <w:t>customer books rooms store in rooms collection</w:t>
+      </w:r>
+    </w:p>
+    <w:p>
+      <w:pPr>
+        <w:jc w:val="left"/>
+      </w:pPr>
+      <w:r>
+        <w:t>-</w:t>
+      </w:r>
+      <w:r>
+        <w:tab/>
+        <w:t>customer is follow by username store in follow-</w:t>
+      </w:r>
+      <w:proofErr w:type="gramStart"/>
+      <w:r>
+        <w:t>users</w:t>
+      </w:r>
+      <w:proofErr w:type="gramEnd"/>
+      <w:r>
+        <w:t xml:space="preserve"> collection</w:t>
+      </w:r>
+    </w:p>
+    <w:p>
+      <w:pPr>
+        <w:jc w:val="left"/>
+      </w:pPr>
+      <w:r>
+        <w:t xml:space="preserve">- user </w:t>
+      </w:r>
+      <w:proofErr w:type="spellStart"/>
+      <w:r>
+        <w:t>ip</w:t>
+      </w:r>
+      <w:proofErr w:type="spellEnd"/>
+      <w:r>
+        <w:t xml:space="preserve"> address of users in follow-</w:t>
+      </w:r>
+      <w:proofErr w:type="gramStart"/>
+      <w:r>
+        <w:t>users</w:t>
+      </w:r>
+      <w:proofErr w:type="gramEnd"/>
+      <w:r>
+        <w:t xml:space="preserve"> collection is the user </w:t>
+      </w:r>
+      <w:proofErr w:type="spellStart"/>
+      <w:r>
+        <w:t>ip</w:t>
+      </w:r>
+      <w:proofErr w:type="spellEnd"/>
+      <w:r>
+        <w:t xml:space="preserve"> address store in </w:t>
+      </w:r>
+      <w:proofErr w:type="spellStart"/>
+      <w:r>
+        <w:t>ip</w:t>
+      </w:r>
+      <w:proofErr w:type="spellEnd"/>
+      <w:r>
+        <w:t>-suggest collection</w:t>
+      </w:r>
+    </w:p>
+    <w:p>
+      <w:pPr>
+        <w:jc w:val="left"/>
+      </w:pPr>
+      <w:r>
+        <w:t xml:space="preserve">- </w:t>
+      </w:r>
+      <w:proofErr w:type="spellStart"/>
+      <w:r>
+        <w:t>ip</w:t>
+      </w:r>
+      <w:proofErr w:type="spellEnd"/>
+      <w:r>
+        <w:t>-suggest collection contains data of rooms which help determine the recommendation room</w:t>
+      </w:r>
+    </w:p>
+    <w:p>
+      <w:pPr>
+        <w:jc w:val="left"/>
+      </w:pPr>
+      <w:r>
+        <w:t xml:space="preserve">- rooms and restaurant items are created by admin which stored in admin collection </w:t>
+      </w:r>
+    </w:p>
+    <w:p>
+      <w:pPr>
+        <w:ind w:left="0"/>
+        <w:jc w:val="left"/>
+      </w:pPr>
     </w:p>
     <w:p>
       <w:pPr>
@@ -14940,6 +15319,7 @@
         <w:jc w:val="left"/>
       </w:pPr>
       <w:r>
+        <w:lastRenderedPageBreak/>
         <w:t>After applied MEAN stack and Spring MVC to implements Hotel Booking system, I recognize that my system has f</w:t>
       </w:r>
       <w:r>

</xml_diff>